<commit_message>
verhaal geupdate en code toegevoegd
</commit_message>
<xml_diff>
--- a/Developer/Verhaal.docx
+++ b/Developer/Verhaal.docx
@@ -731,64 +731,22 @@
           <w:sz w:val="24"/>
           <w:szCs w:val="24"/>
         </w:rPr>
-        <w:t xml:space="preserve">Actie 1: </w:t>
-      </w:r>
-      <w:r>
-        <w:rPr>
-          <w:sz w:val="24"/>
-          <w:szCs w:val="24"/>
-        </w:rPr>
-        <w:t xml:space="preserve">Verstoppen. </w:t>
-      </w:r>
-      <w:r>
-        <w:rPr>
-          <w:sz w:val="24"/>
-          <w:szCs w:val="24"/>
-        </w:rPr>
-        <w:t xml:space="preserve"> &gt; Stukje </w:t>
-      </w:r>
-      <w:r>
-        <w:rPr>
-          <w:sz w:val="24"/>
-          <w:szCs w:val="24"/>
-        </w:rPr>
-        <w:t>6</w:t>
-      </w:r>
-    </w:p>
-    <w:p>
-      <w:pPr>
-        <w:rPr>
-          <w:sz w:val="24"/>
-          <w:szCs w:val="24"/>
-        </w:rPr>
-      </w:pPr>
-      <w:r>
-        <w:rPr>
-          <w:sz w:val="24"/>
-          <w:szCs w:val="24"/>
-        </w:rPr>
-        <w:t xml:space="preserve">Actie 2: </w:t>
-      </w:r>
-      <w:r>
-        <w:rPr>
-          <w:sz w:val="24"/>
-          <w:szCs w:val="24"/>
-        </w:rPr>
-        <w:t xml:space="preserve">Het gevecht aangaan. </w:t>
-      </w:r>
-      <w:r>
-        <w:rPr>
-          <w:sz w:val="24"/>
-          <w:szCs w:val="24"/>
-        </w:rPr>
-        <w:t xml:space="preserve">  &gt; Stukje </w:t>
-      </w:r>
-      <w:r>
-        <w:rPr>
-          <w:sz w:val="24"/>
-          <w:szCs w:val="24"/>
-        </w:rPr>
-        <w:t>7</w:t>
+        <w:t>Actie 1: Verstoppen.  &gt; Stukje 6</w:t>
+      </w:r>
+    </w:p>
+    <w:p>
+      <w:pPr>
+        <w:rPr>
+          <w:sz w:val="24"/>
+          <w:szCs w:val="24"/>
+        </w:rPr>
+      </w:pPr>
+      <w:r>
+        <w:rPr>
+          <w:sz w:val="24"/>
+          <w:szCs w:val="24"/>
+        </w:rPr>
+        <w:t>Actie 2: Het gevecht aangaan.   &gt; Stukje 7</w:t>
       </w:r>
     </w:p>
     <w:p>
@@ -852,14 +810,7 @@
           <w:sz w:val="24"/>
           <w:szCs w:val="24"/>
         </w:rPr>
-        <w:t xml:space="preserve">+ </w:t>
-      </w:r>
-      <w:r>
-        <w:rPr>
-          <w:sz w:val="24"/>
-          <w:szCs w:val="24"/>
-        </w:rPr>
-        <w:t>IJzer Harnas</w:t>
+        <w:t>+ IJzer Harnas</w:t>
       </w:r>
     </w:p>
     <w:p>
@@ -904,64 +855,22 @@
           <w:sz w:val="24"/>
           <w:szCs w:val="24"/>
         </w:rPr>
-        <w:t>Actie 1:</w:t>
-      </w:r>
-      <w:r>
-        <w:rPr>
-          <w:sz w:val="24"/>
-          <w:szCs w:val="24"/>
-        </w:rPr>
-        <w:t xml:space="preserve"> Teruglopen en vechten</w:t>
-      </w:r>
-      <w:r>
-        <w:rPr>
-          <w:sz w:val="24"/>
-          <w:szCs w:val="24"/>
-        </w:rPr>
-        <w:t xml:space="preserve">  &gt; Stukje</w:t>
-      </w:r>
-      <w:r>
-        <w:rPr>
-          <w:sz w:val="24"/>
-          <w:szCs w:val="24"/>
-        </w:rPr>
-        <w:t xml:space="preserve"> 8</w:t>
-      </w:r>
-    </w:p>
-    <w:p>
-      <w:pPr>
-        <w:rPr>
-          <w:sz w:val="24"/>
-          <w:szCs w:val="24"/>
-        </w:rPr>
-      </w:pPr>
-      <w:r>
-        <w:rPr>
-          <w:sz w:val="24"/>
-          <w:szCs w:val="24"/>
-        </w:rPr>
-        <w:t xml:space="preserve">Actie 2: </w:t>
-      </w:r>
-      <w:r>
-        <w:rPr>
-          <w:sz w:val="24"/>
-          <w:szCs w:val="24"/>
-        </w:rPr>
-        <w:t>Doorlopen</w:t>
-      </w:r>
-      <w:r>
-        <w:rPr>
-          <w:sz w:val="24"/>
-          <w:szCs w:val="24"/>
-        </w:rPr>
-        <w:t xml:space="preserve">   &gt; Stukje </w:t>
-      </w:r>
-      <w:r>
-        <w:rPr>
-          <w:sz w:val="24"/>
-          <w:szCs w:val="24"/>
-        </w:rPr>
-        <w:t>9</w:t>
+        <w:t>Actie 1: Teruglopen en vechten  &gt; Stukje 8</w:t>
+      </w:r>
+    </w:p>
+    <w:p>
+      <w:pPr>
+        <w:rPr>
+          <w:sz w:val="24"/>
+          <w:szCs w:val="24"/>
+        </w:rPr>
+      </w:pPr>
+      <w:r>
+        <w:rPr>
+          <w:sz w:val="24"/>
+          <w:szCs w:val="24"/>
+        </w:rPr>
+        <w:t>Actie 2: Doorlopen   &gt; Stukje 9</w:t>
       </w:r>
     </w:p>
     <w:p>
@@ -1104,14 +1013,7 @@
           <w:sz w:val="24"/>
           <w:szCs w:val="24"/>
         </w:rPr>
-        <w:t xml:space="preserve">+ </w:t>
-      </w:r>
-      <w:r>
-        <w:rPr>
-          <w:sz w:val="24"/>
-          <w:szCs w:val="24"/>
-        </w:rPr>
-        <w:t>Sleutel Kamer 2</w:t>
+        <w:t>+ Sleutel Kamer 2</w:t>
       </w:r>
     </w:p>
     <w:p>
@@ -1141,50 +1043,22 @@
           <w:sz w:val="24"/>
           <w:szCs w:val="24"/>
         </w:rPr>
-        <w:t xml:space="preserve">Actie 1: </w:t>
-      </w:r>
-      <w:r>
-        <w:rPr>
-          <w:sz w:val="24"/>
-          <w:szCs w:val="24"/>
-        </w:rPr>
-        <w:t>De ijzeren deur openmaken</w:t>
-      </w:r>
-      <w:r>
-        <w:rPr>
-          <w:sz w:val="24"/>
-          <w:szCs w:val="24"/>
-        </w:rPr>
-        <w:t xml:space="preserve">  &gt; Stukje </w:t>
-      </w:r>
-      <w:r>
-        <w:rPr>
-          <w:sz w:val="24"/>
-          <w:szCs w:val="24"/>
-        </w:rPr>
-        <w:t>10</w:t>
-      </w:r>
-    </w:p>
-    <w:p>
-      <w:pPr>
-        <w:rPr>
-          <w:sz w:val="24"/>
-          <w:szCs w:val="24"/>
-        </w:rPr>
-      </w:pPr>
-      <w:r>
-        <w:rPr>
-          <w:sz w:val="24"/>
-          <w:szCs w:val="24"/>
-        </w:rPr>
-        <w:t xml:space="preserve">Actie 2: Doorlopen   &gt; Stukje </w:t>
-      </w:r>
-      <w:r>
-        <w:rPr>
-          <w:sz w:val="24"/>
-          <w:szCs w:val="24"/>
-        </w:rPr>
-        <w:t>11</w:t>
+        <w:t>Actie 1: De ijzeren deur openmaken  &gt; Stukje 10</w:t>
+      </w:r>
+    </w:p>
+    <w:p>
+      <w:pPr>
+        <w:rPr>
+          <w:sz w:val="24"/>
+          <w:szCs w:val="24"/>
+        </w:rPr>
+      </w:pPr>
+      <w:r>
+        <w:rPr>
+          <w:sz w:val="24"/>
+          <w:szCs w:val="24"/>
+        </w:rPr>
+        <w:t>Actie 2: Doorlopen   &gt; Stukje 11</w:t>
       </w:r>
     </w:p>
     <w:p>
@@ -1225,28 +1099,7 @@
           <w:sz w:val="24"/>
           <w:szCs w:val="24"/>
         </w:rPr>
-        <w:t xml:space="preserve">Je gaat het gevecht aan met het Skelet. Als je het Skelet verslagen hebt verandert het Skelet en zijn spullen in een hoopje as. </w:t>
-      </w:r>
-      <w:r>
-        <w:rPr>
-          <w:sz w:val="24"/>
-          <w:szCs w:val="24"/>
-        </w:rPr>
-        <w:t>Je ziet een grote ijzeren deur met Kamer 2 erop genoteerd</w:t>
-      </w:r>
-      <w:r>
-        <w:rPr>
-          <w:sz w:val="24"/>
-          <w:szCs w:val="24"/>
-        </w:rPr>
-        <w:t xml:space="preserve"> met een sleutel gat. </w:t>
-      </w:r>
-      <w:r>
-        <w:rPr>
-          <w:sz w:val="24"/>
-          <w:szCs w:val="24"/>
-        </w:rPr>
-        <w:t>Tegenover de ijzeren deur is een lange gang</w:t>
+        <w:t>Je gaat het gevecht aan met het Skelet. Als je het Skelet verslagen hebt verandert het Skelet en zijn spullen in een hoopje as. Je ziet een grote ijzeren deur met Kamer 2 erop genoteerd met een sleutel gat. Tegenover de ijzeren deur is een lange gang</w:t>
       </w:r>
       <w:r>
         <w:rPr>
@@ -1509,14 +1362,7 @@
           <w:sz w:val="24"/>
           <w:szCs w:val="24"/>
         </w:rPr>
-        <w:t>Actie 1: Helpen  &gt; Stukje 1</w:t>
-      </w:r>
-      <w:r>
-        <w:rPr>
-          <w:sz w:val="24"/>
-          <w:szCs w:val="24"/>
-        </w:rPr>
-        <w:t>4</w:t>
+        <w:t>Actie 1: Helpen  &gt; Stukje 14</w:t>
       </w:r>
     </w:p>
     <w:p>
@@ -1545,14 +1391,7 @@
           <w:sz w:val="24"/>
           <w:szCs w:val="24"/>
         </w:rPr>
-        <w:t xml:space="preserve">   &gt; Stukje 1</w:t>
-      </w:r>
-      <w:r>
-        <w:rPr>
-          <w:sz w:val="24"/>
-          <w:szCs w:val="24"/>
-        </w:rPr>
-        <w:t>5</w:t>
+        <w:t xml:space="preserve">   &gt; Stukje 15</w:t>
       </w:r>
     </w:p>
     <w:p>
@@ -1593,14 +1432,7 @@
           <w:sz w:val="24"/>
           <w:szCs w:val="24"/>
         </w:rPr>
-        <w:t>Je loopt</w:t>
-      </w:r>
-      <w:r>
-        <w:rPr>
-          <w:sz w:val="24"/>
-          <w:szCs w:val="24"/>
-        </w:rPr>
-        <w:t xml:space="preserve"> door en ziet een grote trap naar boven. Je loopt de trap op maar onderweg kom je een Skelet tegen met een sterk pantser. Nadat je het Skelet sterft en in een hoopje as veranderd loop je verder en belandt je in een lange kamer met 4 uitgangen. </w:t>
+        <w:t xml:space="preserve">Je loopt door en ziet een grote trap naar boven. Je loopt de trap op maar onderweg kom je een Skelet tegen met een sterk pantser. Nadat je het Skelet sterft en in een hoopje as veranderd loop je verder en belandt je in een lange kamer met 4 uitgangen. </w:t>
       </w:r>
     </w:p>
     <w:p>
@@ -1630,64 +1462,22 @@
           <w:sz w:val="24"/>
           <w:szCs w:val="24"/>
         </w:rPr>
-        <w:t xml:space="preserve">Actie 1: </w:t>
-      </w:r>
-      <w:r>
-        <w:rPr>
-          <w:sz w:val="24"/>
-          <w:szCs w:val="24"/>
-        </w:rPr>
-        <w:t>Gang 1</w:t>
-      </w:r>
-      <w:r>
-        <w:rPr>
-          <w:sz w:val="24"/>
-          <w:szCs w:val="24"/>
-        </w:rPr>
-        <w:t xml:space="preserve"> &gt; Stukje 1</w:t>
-      </w:r>
-      <w:r>
-        <w:rPr>
-          <w:sz w:val="24"/>
-          <w:szCs w:val="24"/>
-        </w:rPr>
-        <w:t>6</w:t>
-      </w:r>
-    </w:p>
-    <w:p>
-      <w:pPr>
-        <w:rPr>
-          <w:sz w:val="24"/>
-          <w:szCs w:val="24"/>
-        </w:rPr>
-      </w:pPr>
-      <w:r>
-        <w:rPr>
-          <w:sz w:val="24"/>
-          <w:szCs w:val="24"/>
-        </w:rPr>
-        <w:t xml:space="preserve">Actie 2: </w:t>
-      </w:r>
-      <w:r>
-        <w:rPr>
-          <w:sz w:val="24"/>
-          <w:szCs w:val="24"/>
-        </w:rPr>
-        <w:t>Gang 2</w:t>
-      </w:r>
-      <w:r>
-        <w:rPr>
-          <w:sz w:val="24"/>
-          <w:szCs w:val="24"/>
-        </w:rPr>
-        <w:t xml:space="preserve"> &gt; Stukje 1</w:t>
-      </w:r>
-      <w:r>
-        <w:rPr>
-          <w:sz w:val="24"/>
-          <w:szCs w:val="24"/>
-        </w:rPr>
-        <w:t>7</w:t>
+        <w:t>Actie 1: Gang 1 &gt; Stukje 16</w:t>
+      </w:r>
+    </w:p>
+    <w:p>
+      <w:pPr>
+        <w:rPr>
+          <w:sz w:val="24"/>
+          <w:szCs w:val="24"/>
+        </w:rPr>
+      </w:pPr>
+      <w:r>
+        <w:rPr>
+          <w:sz w:val="24"/>
+          <w:szCs w:val="24"/>
+        </w:rPr>
+        <w:t>Actie 2: Gang 2 &gt; Stukje 17</w:t>
       </w:r>
     </w:p>
     <w:p>
@@ -1741,8 +1531,25 @@
     <w:p/>
     <w:p/>
     <w:p/>
+    <w:p>
+      <w:pPr>
+        <w:pStyle w:val="Kop1"/>
+        <w:rPr>
+          <w:color w:val="FF0000"/>
+          <w:sz w:val="48"/>
+          <w:szCs w:val="48"/>
+        </w:rPr>
+      </w:pPr>
+      <w:r>
+        <w:rPr>
+          <w:color w:val="FF0000"/>
+          <w:sz w:val="48"/>
+          <w:szCs w:val="48"/>
+        </w:rPr>
+        <w:t xml:space="preserve"> </w:t>
+      </w:r>
+    </w:p>
     <w:p/>
-    <w:p/>
     <w:p>
       <w:pPr>
         <w:pStyle w:val="Kop1"/>
@@ -1752,6 +1559,91 @@
           <w:szCs w:val="48"/>
         </w:rPr>
       </w:pPr>
+      <w:r>
+        <w:rPr>
+          <w:color w:val="FF0000"/>
+          <w:sz w:val="48"/>
+          <w:szCs w:val="48"/>
+        </w:rPr>
+        <w:lastRenderedPageBreak/>
+        <w:t xml:space="preserve">Stukje </w:t>
+      </w:r>
+      <w:r>
+        <w:rPr>
+          <w:color w:val="FF0000"/>
+          <w:sz w:val="48"/>
+          <w:szCs w:val="48"/>
+        </w:rPr>
+        <w:t>10</w:t>
+      </w:r>
+    </w:p>
+    <w:p>
+      <w:pPr>
+        <w:rPr>
+          <w:sz w:val="24"/>
+          <w:szCs w:val="24"/>
+        </w:rPr>
+      </w:pPr>
+      <w:r>
+        <w:rPr>
+          <w:sz w:val="24"/>
+          <w:szCs w:val="24"/>
+        </w:rPr>
+        <w:t xml:space="preserve">Je maakt de ijzeren deur open en bevindt je in een goed verlichte kamer wat op een lounge plek lijkt. Je ziet op het plafond een luik. Je besluit het luik open te maken. Je belandt in de troon kamer van een van de Skelet leiders. Zonder enige keuze besluit je het gevecht aan te gaan. Zodra je gewonnen heb ren je snel de troon kamer uit en belandt je in een hal vol met wapens en pantsers. Je hoort ook een groep Skeletten jou kant op komen. </w:t>
+      </w:r>
+    </w:p>
+    <w:p>
+      <w:pPr>
+        <w:rPr>
+          <w:sz w:val="24"/>
+          <w:szCs w:val="24"/>
+        </w:rPr>
+      </w:pPr>
+      <w:r>
+        <w:rPr>
+          <w:sz w:val="24"/>
+          <w:szCs w:val="24"/>
+        </w:rPr>
+        <w:t>Wat kies je?</w:t>
+      </w:r>
+    </w:p>
+    <w:p>
+      <w:pPr>
+        <w:rPr>
+          <w:sz w:val="24"/>
+          <w:szCs w:val="24"/>
+        </w:rPr>
+      </w:pPr>
+      <w:r>
+        <w:rPr>
+          <w:sz w:val="24"/>
+          <w:szCs w:val="24"/>
+        </w:rPr>
+        <w:t>Actie 1: De kamer looten en het gevecht aangaan  &gt; Stukje 20</w:t>
+      </w:r>
+    </w:p>
+    <w:p>
+      <w:pPr>
+        <w:rPr>
+          <w:sz w:val="24"/>
+          <w:szCs w:val="24"/>
+        </w:rPr>
+      </w:pPr>
+      <w:r>
+        <w:rPr>
+          <w:sz w:val="24"/>
+          <w:szCs w:val="24"/>
+        </w:rPr>
+        <w:t>Actie 2: Wegrennen   &gt; Stukje 21</w:t>
+      </w:r>
+    </w:p>
+    <w:p>
+      <w:pPr>
+        <w:rPr>
+          <w:sz w:val="24"/>
+          <w:szCs w:val="24"/>
+        </w:rPr>
+      </w:pPr>
     </w:p>
     <w:p>
       <w:pPr>
@@ -1776,22 +1668,85 @@
           <w:sz w:val="48"/>
           <w:szCs w:val="48"/>
         </w:rPr>
-        <w:t>10</w:t>
-      </w:r>
-    </w:p>
-    <w:p>
-      <w:pPr>
-        <w:rPr>
-          <w:sz w:val="24"/>
-          <w:szCs w:val="24"/>
-        </w:rPr>
-      </w:pPr>
-      <w:r>
-        <w:rPr>
-          <w:sz w:val="24"/>
-          <w:szCs w:val="24"/>
-        </w:rPr>
-        <w:t xml:space="preserve">Je maakt de ijzeren deur open en bevindt je in een goed verlichte kamer wat op een lounge plek lijkt. Je ziet op het plafond een luik. Je besluit het luik open te maken. Je belandt in de troon kamer van een van de Skelet leiders. Zonder enige keuze besluit je het gevecht aan te gaan. Zodra je gewonnen heb ren je snel de troon kamer uit en belandt je in een hal vol met wapens en pantsers. Je hoort ook een groep Skeletten jou kant op komen. </w:t>
+        <w:t>11</w:t>
+      </w:r>
+    </w:p>
+    <w:p>
+      <w:pPr>
+        <w:rPr>
+          <w:sz w:val="24"/>
+          <w:szCs w:val="24"/>
+        </w:rPr>
+      </w:pPr>
+      <w:r>
+        <w:rPr>
+          <w:sz w:val="24"/>
+          <w:szCs w:val="24"/>
+        </w:rPr>
+        <w:t xml:space="preserve">Je loopt door en bevindt je in een hal vol met gevangenis cellen. Je hoort allemaal gepraat en besluit het om door te rennen. Terwijl je rent </w:t>
+      </w:r>
+      <w:r>
+        <w:rPr>
+          <w:sz w:val="24"/>
+          <w:szCs w:val="24"/>
+        </w:rPr>
+        <w:t>zie je een trap. Je loopt deze trap op en belandt in een valkuil.</w:t>
+      </w:r>
+    </w:p>
+    <w:p>
+      <w:pPr>
+        <w:rPr>
+          <w:sz w:val="24"/>
+          <w:szCs w:val="24"/>
+        </w:rPr>
+      </w:pPr>
+      <w:r>
+        <w:rPr>
+          <w:sz w:val="24"/>
+          <w:szCs w:val="24"/>
+        </w:rPr>
+        <w:t>Einde 1 : Dood door een Valkuil</w:t>
+      </w:r>
+    </w:p>
+    <w:p>
+      <w:pPr>
+        <w:pStyle w:val="Kop1"/>
+        <w:rPr>
+          <w:color w:val="FF0000"/>
+          <w:sz w:val="48"/>
+          <w:szCs w:val="48"/>
+        </w:rPr>
+      </w:pPr>
+      <w:r>
+        <w:rPr>
+          <w:color w:val="FF0000"/>
+          <w:sz w:val="48"/>
+          <w:szCs w:val="48"/>
+        </w:rPr>
+        <w:t xml:space="preserve">Stukje </w:t>
+      </w:r>
+      <w:r>
+        <w:rPr>
+          <w:color w:val="FF0000"/>
+          <w:sz w:val="48"/>
+          <w:szCs w:val="48"/>
+        </w:rPr>
+        <w:t>12</w:t>
+      </w:r>
+    </w:p>
+    <w:p>
+      <w:pPr>
+        <w:rPr>
+          <w:sz w:val="24"/>
+          <w:szCs w:val="24"/>
+        </w:rPr>
+      </w:pPr>
+      <w:r>
+        <w:rPr>
+          <w:sz w:val="24"/>
+          <w:szCs w:val="24"/>
+        </w:rPr>
+        <w:t>Je vraagt wat de man moet en de man vraagt of je hem wilt helpen met ontsnappen. Hij vertelt je dat hij een rijke man was en als jij hem helpt dat hij je miljoenen munten zal geven.</w:t>
       </w:r>
     </w:p>
     <w:p>
@@ -1821,64 +1776,22 @@
           <w:sz w:val="24"/>
           <w:szCs w:val="24"/>
         </w:rPr>
-        <w:t>Actie 1:</w:t>
-      </w:r>
-      <w:r>
-        <w:rPr>
-          <w:sz w:val="24"/>
-          <w:szCs w:val="24"/>
-        </w:rPr>
-        <w:t xml:space="preserve"> De kamer looten en het gevecht aangaan</w:t>
-      </w:r>
-      <w:r>
-        <w:rPr>
-          <w:sz w:val="24"/>
-          <w:szCs w:val="24"/>
-        </w:rPr>
-        <w:t xml:space="preserve">  &gt; Stukje </w:t>
-      </w:r>
-      <w:r>
-        <w:rPr>
-          <w:sz w:val="24"/>
-          <w:szCs w:val="24"/>
-        </w:rPr>
-        <w:t>20</w:t>
-      </w:r>
-    </w:p>
-    <w:p>
-      <w:pPr>
-        <w:rPr>
-          <w:sz w:val="24"/>
-          <w:szCs w:val="24"/>
-        </w:rPr>
-      </w:pPr>
-      <w:r>
-        <w:rPr>
-          <w:sz w:val="24"/>
-          <w:szCs w:val="24"/>
-        </w:rPr>
-        <w:t xml:space="preserve">Actie 2: </w:t>
-      </w:r>
-      <w:r>
-        <w:rPr>
-          <w:sz w:val="24"/>
-          <w:szCs w:val="24"/>
-        </w:rPr>
-        <w:t>Wegrennen</w:t>
-      </w:r>
-      <w:r>
-        <w:rPr>
-          <w:sz w:val="24"/>
-          <w:szCs w:val="24"/>
-        </w:rPr>
-        <w:t xml:space="preserve">   &gt; Stukje</w:t>
-      </w:r>
-      <w:r>
-        <w:rPr>
-          <w:sz w:val="24"/>
-          <w:szCs w:val="24"/>
-        </w:rPr>
-        <w:t xml:space="preserve"> 21</w:t>
+        <w:t>Actie 1: Helpen met ontsnappen  &gt; Stukje 22</w:t>
+      </w:r>
+    </w:p>
+    <w:p>
+      <w:pPr>
+        <w:rPr>
+          <w:sz w:val="24"/>
+          <w:szCs w:val="24"/>
+        </w:rPr>
+      </w:pPr>
+      <w:r>
+        <w:rPr>
+          <w:sz w:val="24"/>
+          <w:szCs w:val="24"/>
+        </w:rPr>
+        <w:t>Actie 2: Nee zeggen   &gt; Stukje 23</w:t>
       </w:r>
     </w:p>
     <w:p>
@@ -1912,6 +1825,109 @@
           <w:sz w:val="48"/>
           <w:szCs w:val="48"/>
         </w:rPr>
+        <w:t>13</w:t>
+      </w:r>
+    </w:p>
+    <w:p>
+      <w:pPr>
+        <w:rPr>
+          <w:sz w:val="24"/>
+          <w:szCs w:val="24"/>
+        </w:rPr>
+      </w:pPr>
+      <w:r>
+        <w:rPr>
+          <w:sz w:val="24"/>
+          <w:szCs w:val="24"/>
+        </w:rPr>
+        <w:t>Je vraagt wat de man moet en de man vraagt of je hem wilt helpen met ontsnappen. Hij vertelt je dat hij een rijke man was en als jij hem helpt dat hij je miljoenen munten zal geven.</w:t>
+      </w:r>
+    </w:p>
+    <w:p>
+      <w:pPr>
+        <w:rPr>
+          <w:sz w:val="24"/>
+          <w:szCs w:val="24"/>
+        </w:rPr>
+      </w:pPr>
+      <w:r>
+        <w:rPr>
+          <w:sz w:val="24"/>
+          <w:szCs w:val="24"/>
+        </w:rPr>
+        <w:t>Wat kies je?</w:t>
+      </w:r>
+    </w:p>
+    <w:p>
+      <w:pPr>
+        <w:rPr>
+          <w:sz w:val="24"/>
+          <w:szCs w:val="24"/>
+        </w:rPr>
+      </w:pPr>
+      <w:r>
+        <w:rPr>
+          <w:sz w:val="24"/>
+          <w:szCs w:val="24"/>
+        </w:rPr>
+        <w:t>Actie 1: Helpen met ontsnappen  &gt; Stukje 22</w:t>
+      </w:r>
+    </w:p>
+    <w:p>
+      <w:pPr>
+        <w:rPr>
+          <w:sz w:val="24"/>
+          <w:szCs w:val="24"/>
+        </w:rPr>
+      </w:pPr>
+      <w:r>
+        <w:rPr>
+          <w:sz w:val="24"/>
+          <w:szCs w:val="24"/>
+        </w:rPr>
+        <w:t>Actie 2: Nee zeggen   &gt; Stukje 23</w:t>
+      </w:r>
+    </w:p>
+    <w:p>
+      <w:pPr>
+        <w:rPr>
+          <w:sz w:val="24"/>
+          <w:szCs w:val="24"/>
+        </w:rPr>
+      </w:pPr>
+    </w:p>
+    <w:p>
+      <w:pPr>
+        <w:rPr>
+          <w:sz w:val="24"/>
+          <w:szCs w:val="24"/>
+        </w:rPr>
+      </w:pPr>
+    </w:p>
+    <w:p>
+      <w:pPr>
+        <w:pStyle w:val="Kop1"/>
+        <w:rPr>
+          <w:color w:val="FF0000"/>
+          <w:sz w:val="48"/>
+          <w:szCs w:val="48"/>
+        </w:rPr>
+      </w:pPr>
+      <w:r>
+        <w:rPr>
+          <w:color w:val="FF0000"/>
+          <w:sz w:val="48"/>
+          <w:szCs w:val="48"/>
+        </w:rPr>
+        <w:lastRenderedPageBreak/>
+        <w:t xml:space="preserve">Stukje </w:t>
+      </w:r>
+      <w:r>
+        <w:rPr>
+          <w:color w:val="FF0000"/>
+          <w:sz w:val="48"/>
+          <w:szCs w:val="48"/>
+        </w:rPr>
         <w:t>1</w:t>
       </w:r>
       <w:r>
@@ -1920,81 +1936,37 @@
           <w:sz w:val="48"/>
           <w:szCs w:val="48"/>
         </w:rPr>
-        <w:t>1</w:t>
-      </w:r>
-    </w:p>
-    <w:p>
-      <w:pPr>
-        <w:rPr>
-          <w:sz w:val="24"/>
-          <w:szCs w:val="24"/>
-        </w:rPr>
-      </w:pPr>
-      <w:r>
-        <w:rPr>
-          <w:sz w:val="24"/>
-          <w:szCs w:val="24"/>
-        </w:rPr>
-        <w:t xml:space="preserve">Je </w:t>
-      </w:r>
-      <w:r>
-        <w:rPr>
-          <w:sz w:val="24"/>
-          <w:szCs w:val="24"/>
-        </w:rPr>
-        <w:t>loopt door en bevindt je in een hal vol met gevangenis cellen. Je hoort allemaal gepraat en besluit het om door te rennen. Terwijl je rent belandt je</w:t>
-      </w:r>
-      <w:r>
-        <w:rPr>
-          <w:sz w:val="24"/>
-          <w:szCs w:val="24"/>
-        </w:rPr>
-        <w:t xml:space="preserve"> </w:t>
-      </w:r>
-    </w:p>
-    <w:p>
-      <w:pPr>
-        <w:rPr>
-          <w:sz w:val="24"/>
-          <w:szCs w:val="24"/>
-        </w:rPr>
-      </w:pPr>
-      <w:r>
-        <w:rPr>
-          <w:sz w:val="24"/>
-          <w:szCs w:val="24"/>
-        </w:rPr>
-        <w:t>Wat kies je?</w:t>
-      </w:r>
-    </w:p>
-    <w:p>
-      <w:pPr>
-        <w:rPr>
-          <w:sz w:val="24"/>
-          <w:szCs w:val="24"/>
-        </w:rPr>
-      </w:pPr>
-      <w:r>
-        <w:rPr>
-          <w:sz w:val="24"/>
-          <w:szCs w:val="24"/>
-        </w:rPr>
-        <w:t>Actie 1: De kamer looten en het gevecht aangaan  &gt; Stukje 20</w:t>
-      </w:r>
-    </w:p>
-    <w:p>
-      <w:pPr>
-        <w:rPr>
-          <w:sz w:val="24"/>
-          <w:szCs w:val="24"/>
-        </w:rPr>
-      </w:pPr>
-      <w:r>
-        <w:rPr>
-          <w:sz w:val="24"/>
-          <w:szCs w:val="24"/>
-        </w:rPr>
-        <w:t>Actie 2: Wegrennen   &gt; Stukje 21</w:t>
+        <w:t>4</w:t>
+      </w:r>
+    </w:p>
+    <w:p>
+      <w:pPr>
+        <w:rPr>
+          <w:sz w:val="24"/>
+          <w:szCs w:val="24"/>
+        </w:rPr>
+      </w:pPr>
+      <w:r>
+        <w:rPr>
+          <w:sz w:val="24"/>
+          <w:szCs w:val="24"/>
+        </w:rPr>
+        <w:t>De skelet bleek een val te zijn en je wordt gevangen genomen en begint weer vanuit de cel.</w:t>
+      </w:r>
+    </w:p>
+    <w:p>
+      <w:pPr>
+        <w:rPr>
+          <w:sz w:val="24"/>
+          <w:szCs w:val="24"/>
+        </w:rPr>
+      </w:pPr>
+      <w:r>
+        <w:rPr>
+          <w:sz w:val="24"/>
+          <w:szCs w:val="24"/>
+        </w:rPr>
+        <w:t>Einde 3 - Gepakt</w:t>
       </w:r>
     </w:p>
     <w:p>

</xml_diff>